<commit_message>
Added error handling to application. Completed user interface. Continued rough draft of research report. Added handwritten uppercase training data.
</commit_message>
<xml_diff>
--- a/Documentation/Research Paper (Rough Draft).docx
+++ b/Documentation/Research Paper (Rough Draft).docx
@@ -149,10 +149,850 @@
       <w:r>
         <w:t>FEATURE EXTRACTION METHODS</w:t>
       </w:r>
+    </w:p>
+    <w:p>
+      <w:r>
+        <w:tab/>
+      </w:r>
+      <w:r>
+        <w:t xml:space="preserve">Feature extraction is arguably the most important step of OCR because it defines how characters will be represented in a system. OCR classification algorithms often require a fixed input size, which </w:t>
+      </w:r>
+      <w:r>
+        <w:t>means</w:t>
+      </w:r>
+      <w:r>
+        <w:t xml:space="preserve"> a</w:t>
+      </w:r>
+      <w:r>
+        <w:t xml:space="preserve"> method</w:t>
+      </w:r>
+      <w:r>
+        <w:t xml:space="preserve"> </w:t>
+      </w:r>
+      <w:r>
+        <w:t xml:space="preserve">must be implemented </w:t>
+      </w:r>
+      <w:r>
+        <w:t>to translate all possible images into feature vectors of a single normalized length</w:t>
+      </w:r>
+      <w:r>
+        <w:t>, where a feature vector is a list of values that represent a character image</w:t>
+      </w:r>
+      <w:r>
+        <w:t xml:space="preserve">. </w:t>
+      </w:r>
+      <w:r>
+        <w:t>Feature ext</w:t>
+      </w:r>
+      <w:r>
+        <w:t xml:space="preserve">raction aims to accomplish such a </w:t>
+      </w:r>
+      <w:r>
+        <w:t xml:space="preserve">task while minimizing within-class pattern variability and maximizing between-class pattern variability </w:t>
+      </w:r>
+      <w:r>
+        <w:t>[2].</w:t>
+      </w:r>
+    </w:p>
+    <w:p>
+      <w:r>
+        <w:tab/>
+        <w:t xml:space="preserve">Many feature extraction techniques exist with various advantages and disadvantages, but most techniques fall into one of two categories, which are word-based OCR and character-based OCR. The techniques discussed in this paper are centered </w:t>
+      </w:r>
+      <w:proofErr w:type="gramStart"/>
+      <w:r>
+        <w:t>around</w:t>
+      </w:r>
+      <w:proofErr w:type="gramEnd"/>
+      <w:r>
+        <w:t xml:space="preserve"> character-based OCR, which follows the process of segmenting an image into individual characters and feeding the resulting character images into various feature extraction algorithms.</w:t>
+      </w:r>
+    </w:p>
+    <w:p>
+      <w:r>
+        <w:t>Straight Pixel Values</w:t>
+      </w:r>
+    </w:p>
+    <w:p>
+      <w:r>
+        <w:tab/>
+        <w:t xml:space="preserve">Perhaps the most straightforward approach to feature extraction, straight pixel extraction translates each pixel in a binary image to a single value in the feature vector for the image. Using </w:t>
+      </w:r>
+      <w:r>
+        <w:lastRenderedPageBreak/>
+        <w:t>straight pixel values is by far the most simple feature extraction algorithm in terms of complexity, but cannot provide any complex information about the image for use in classification.</w:t>
+      </w:r>
+    </w:p>
+    <w:p>
+      <w:r>
+        <w:t>Chain Codes</w:t>
+      </w:r>
+    </w:p>
+    <w:p>
+      <w:r>
+        <w:tab/>
+      </w:r>
+      <w:r>
+        <w:t>Chain code features aim to extract information from images about the lengths and directions of character strokes. In this experiment a simple chain code implementation is used, where the image is skeletonized and then scanned from top-left to bottom-right until the first black pixel that has at least one neighbor is found. After finding the starting point of the character, the algorithm proceeds to follow the skeleton of the image by searching for black pixel neighbors. The neighbor above the current pixel is checked first, followed by all seven remaining neighbors in a clockwise fashion. When a b</w:t>
+      </w:r>
+      <w:r>
+        <w:t>lack pixel neighbor is found, a numerical representation of the</w:t>
+      </w:r>
+      <w:r>
+        <w:t xml:space="preserve"> direction traversed is added to the chain code for the image</w:t>
+      </w:r>
+      <w:r>
+        <w:t xml:space="preserve">. After traversing the entire length of the image, the chain code is normalized to a fixed length by omitting chain code directions that have a length of one and converting the chain code into normalized frequencies. This implementation is based on one discussed by </w:t>
+      </w:r>
+      <w:r>
+        <w:rPr>
+          <w:color w:val="FF0000"/>
+        </w:rPr>
+        <w:t xml:space="preserve">this </w:t>
+      </w:r>
+      <w:r>
+        <w:rPr>
+          <w:color w:val="FF0000"/>
+        </w:rPr>
+        <w:t xml:space="preserve">bro </w:t>
+      </w:r>
+      <w:r>
+        <w:t>[8], and is described in detail throughout their report.</w:t>
+      </w:r>
+    </w:p>
+    <w:p>
+      <w:r>
+        <w:t>Feature Points</w:t>
+      </w:r>
+    </w:p>
+    <w:p>
+      <w:r>
+        <w:tab/>
+      </w:r>
+      <w:r>
+        <w:t>Often times the image of a character can be distorted or convoluted to the point that many basic feature extraction algorithms presented with the image will fail to extract useful features. Structural features, or feature points, can often be useful in overcoming distorted images by extracting topological features that represent the structure and geometry of the given character images</w:t>
+      </w:r>
+      <w:r>
+        <w:t xml:space="preserve"> [9]</w:t>
+      </w:r>
+      <w:r>
+        <w:t xml:space="preserve">. However, feature points can also add to computation time </w:t>
+      </w:r>
+      <w:r>
+        <w:t>because their implementation often requires character images that have been preprocessed in some way, such as</w:t>
+      </w:r>
+      <w:r>
+        <w:t xml:space="preserve"> by</w:t>
+      </w:r>
+      <w:r>
+        <w:t xml:space="preserve"> </w:t>
+      </w:r>
+      <w:r>
+        <w:t xml:space="preserve">being </w:t>
+      </w:r>
+      <w:r>
+        <w:t>skeletoniz</w:t>
+      </w:r>
+      <w:r>
+        <w:t>ed</w:t>
+      </w:r>
+      <w:r>
+        <w:t xml:space="preserve"> [</w:t>
+      </w:r>
+      <w:r>
+        <w:t>9].</w:t>
+      </w:r>
+    </w:p>
+    <w:p>
+      <w:pPr>
+        <w:ind w:firstLine="720"/>
+      </w:pPr>
+      <w:r>
+        <w:t xml:space="preserve"> Two basic feature points are extracted in this experiment. The first feature point describes the locations of character endpoints, which are defined as the locations where the stroke of a character ends without arriving at a junction with one or more other strokes. The second feature point describes character T-junctions, which are the intersections of multiple strokes within a character. Many other feature </w:t>
+      </w:r>
+      <w:r>
+        <w:t>point extraction techniques exist, such as ones that extract character loops and locations of convexity or concavity, and possess various advantages and disadvantages depending on the character set being evaluated.</w:t>
+      </w:r>
+    </w:p>
+    <w:p>
+      <w:r>
+        <w:t>Hu Moments</w:t>
+      </w:r>
+    </w:p>
+    <w:p>
+      <w:r>
+        <w:tab/>
+      </w:r>
+      <w:r>
+        <w:t xml:space="preserve">In image processing, a moment is a value representing the degree to which a figure tends to lean on a given line. In 1962, Hu introduced seven moments that can be used as features in OCR [2]. These moments are invariant to </w:t>
+      </w:r>
+      <w:r>
+        <w:t>image translation and</w:t>
+      </w:r>
+      <w:r>
+        <w:t xml:space="preserve"> scale, and </w:t>
+      </w:r>
+      <w:r>
+        <w:t xml:space="preserve">are semi-invariant to </w:t>
+      </w:r>
+      <w:r>
+        <w:t>rotation, and thus can be applied to a variety of applications [2]. The general equation for moment calculation is defined as</w:t>
+      </w:r>
+    </w:p>
+    <w:p>
+      <w:r>
+        <w:tab/>
+        <w:t>[</w:t>
+      </w:r>
+      <w:proofErr w:type="gramStart"/>
+      <w:r>
+        <w:t>insert</w:t>
+      </w:r>
+      <w:proofErr w:type="gramEnd"/>
+      <w:r>
+        <w:t xml:space="preserve"> figure for moment calculation]</w:t>
+      </w:r>
+    </w:p>
+    <w:p>
+      <w:r>
+        <w:t>Where</w:t>
+      </w:r>
+      <w:r>
+        <w:t xml:space="preserve"> the sum is taken over all pixels in the image, and the values </w:t>
+      </w:r>
+      <w:r>
+        <w:rPr>
+          <w:i/>
+        </w:rPr>
+        <w:t>x</w:t>
+      </w:r>
+      <w:r>
+        <w:t xml:space="preserve"> and </w:t>
+      </w:r>
+      <w:r>
+        <w:rPr>
+          <w:i/>
+        </w:rPr>
+        <w:t>y</w:t>
+      </w:r>
+      <w:r>
+        <w:t xml:space="preserve"> correspond to x-y values of the image</w:t>
+      </w:r>
+      <w:r>
+        <w:t xml:space="preserve"> [2]</w:t>
+      </w:r>
+      <w:r>
+        <w:t xml:space="preserve">. The values </w:t>
+      </w:r>
+      <w:r>
+        <w:rPr>
+          <w:i/>
+        </w:rPr>
+        <w:t xml:space="preserve">p </w:t>
+      </w:r>
+      <w:r>
+        <w:t xml:space="preserve">and </w:t>
+      </w:r>
+      <w:r>
+        <w:rPr>
+          <w:i/>
+        </w:rPr>
+        <w:t>q</w:t>
+      </w:r>
+      <w:r>
+        <w:t xml:space="preserve"> represent the order of the moment, which </w:t>
+      </w:r>
+      <w:r>
+        <w:t>represent the degree of specificity with which to analyze the image.</w:t>
+      </w:r>
+      <w:r>
+        <w:t xml:space="preserve"> Hu’s invariant moments provide useful information about character images, but the act of making them invariant can cause substantial information loss, thus making the moments less powerful as features [2].</w:t>
+      </w:r>
+    </w:p>
+    <w:p>
+      <w:r>
+        <w:lastRenderedPageBreak/>
+        <w:t>Zernike Moments</w:t>
+      </w:r>
+    </w:p>
+    <w:p>
+      <w:r>
+        <w:tab/>
+        <w:t>Zernike moments provide a means of orthogonal feature extraction, which means changing the rotation of a character image will not change the magnitude of the Zernike moments calculated for that image</w:t>
+      </w:r>
+      <w:r>
+        <w:t xml:space="preserve"> [10]</w:t>
+      </w:r>
+      <w:r>
+        <w:t>.</w:t>
+      </w:r>
+      <w:r>
+        <w:t xml:space="preserve"> In addition, Zernike moments contain more precise information about images than Hu’s in</w:t>
+      </w:r>
+      <w:r>
+        <w:t xml:space="preserve">variant moments, and thus can provide higher performance when dealing with more complex character sets, such as ones containing handwritten data. However, Zernike moments are neither scale nor translation invariant, so images must be normalized by scale to contain the same amount of black pixels, and all images must be centered on their centroid, which is defined as the center of mass of a binary image [10]. For the sake of brevity, the entire implementation of Zernike moments is not discussed in this paper, but </w:t>
+      </w:r>
+      <w:r>
+        <w:rPr>
+          <w:color w:val="FF0000"/>
+        </w:rPr>
+        <w:t>this person</w:t>
+      </w:r>
+      <w:r>
+        <w:t xml:space="preserve"> [10] have published an in-depth explanation of the process used to calculate Zernike moments.</w:t>
+      </w:r>
+    </w:p>
+    <w:p>
+      <w:r>
+        <w:t>Zoning</w:t>
+      </w:r>
+    </w:p>
+    <w:p>
+      <w:r>
+        <w:tab/>
+      </w:r>
+      <w:r>
+        <w:t>Zoning is a simple, straightforward approach to feature extraction that is relatively invariant to image scale and skew</w:t>
+      </w:r>
+      <w:r>
+        <w:t xml:space="preserve"> [9]</w:t>
+      </w:r>
+      <w:r>
+        <w:t>. Zoning is accomplished by first dividing the image in question into overlapping or non-overlapping zones, where each zone is a subsection of the original image. After dividing the image into zones, the pixel density for each zone is calculated and added to the feature vector [9]. In this experiment, 16 non-overlapping zones are used, which are created by dividing the image into 4 rows and 4 columns.</w:t>
+      </w:r>
+    </w:p>
+    <w:p>
+      <w:r>
+        <w:t>Height-to-Width Ratio</w:t>
+      </w:r>
+    </w:p>
+    <w:p>
+      <w:r>
+        <w:tab/>
+        <w:t>As the name suggests, this feature is a simple ratio of the height of an image compared to the width of the image. Before the ratio is calculated, whitespace is cropped away from the image in question until the character inside the image extends to the image boundary in all four cardinal directions.</w:t>
+      </w:r>
+    </w:p>
+    <w:p>
+      <w:r>
+        <w:t>Skeleton Vectors</w:t>
+      </w:r>
+    </w:p>
+    <w:p>
+      <w:r>
+        <w:tab/>
+        <w:t xml:space="preserve">In theory, every character is made of strokes, which have a direction and magnitude, and each different character has a different set of strokes. Skeleton vectors attempt to utilize this information by extracting vectors from image data. To extract vectors, the image of a character is first converted to a skeleton, which is a very thin representation of the character. The </w:t>
+      </w:r>
+      <w:proofErr w:type="spellStart"/>
+      <w:r>
+        <w:t>Stentiford</w:t>
+      </w:r>
+      <w:proofErr w:type="spellEnd"/>
+      <w:r>
+        <w:t xml:space="preserve"> Algorithm was used in this experiment for image thinning because it is relatively simple to implement and provides good results for images that do not contain a large amount of curves, such as English characters.</w:t>
+      </w:r>
+    </w:p>
+    <w:p>
+      <w:pPr>
+        <w:rPr>
+          <w:color w:val="000000" w:themeColor="text1"/>
+        </w:rPr>
+      </w:pPr>
+      <w:r>
+        <w:tab/>
+        <w:t>After the image skeleton is obtained, it can be analyzed to determine the direction in which the strokes of the character are traveling, as well as the length of the character strokes [</w:t>
+      </w:r>
+      <w:r>
+        <w:t>11]</w:t>
+      </w:r>
+      <w:r>
+        <w:t>.</w:t>
+      </w:r>
+      <w:r>
+        <w:t xml:space="preserve"> The vector information for the strokes can then be normalized to a feature vector in a variety of ways. A popular method, which is discussed by </w:t>
+      </w:r>
+      <w:r>
+        <w:rPr>
+          <w:color w:val="FF0000"/>
+        </w:rPr>
+        <w:t xml:space="preserve">this wannabe </w:t>
+      </w:r>
+      <w:r>
+        <w:rPr>
+          <w:color w:val="000000" w:themeColor="text1"/>
+        </w:rPr>
+        <w:t>[11]</w:t>
+      </w:r>
+      <w:r>
+        <w:rPr>
+          <w:color w:val="000000" w:themeColor="text1"/>
+        </w:rPr>
+        <w:t>, involves dividing the image into zones and calculating the most prominent vectors in each zone.</w:t>
+      </w:r>
+    </w:p>
+    <w:p>
+      <w:pPr>
+        <w:rPr>
+          <w:color w:val="000000" w:themeColor="text1"/>
+        </w:rPr>
+      </w:pPr>
+      <w:r>
+        <w:rPr>
+          <w:color w:val="000000" w:themeColor="text1"/>
+        </w:rPr>
+        <w:t>Image Symmetry</w:t>
+      </w:r>
+    </w:p>
+    <w:p>
+      <w:pPr>
+        <w:rPr>
+          <w:color w:val="000000" w:themeColor="text1"/>
+        </w:rPr>
+      </w:pPr>
+      <w:r>
+        <w:rPr>
+          <w:color w:val="000000" w:themeColor="text1"/>
+        </w:rPr>
+        <w:tab/>
+        <w:t>Character image symmetry is defined as the degree to which a character is symmetrical. Image symmetry can be calculated either vertically or horizontally, and is normalized to be a correlation value between 0 and 1, where values closer to 1 represent better symmetry [</w:t>
+      </w:r>
+      <w:r>
+        <w:rPr>
+          <w:color w:val="000000" w:themeColor="text1"/>
+        </w:rPr>
+        <w:t>12]</w:t>
+      </w:r>
+      <w:r>
+        <w:rPr>
+          <w:color w:val="000000" w:themeColor="text1"/>
+        </w:rPr>
+        <w:t>.</w:t>
+      </w:r>
+      <w:r>
+        <w:rPr>
+          <w:color w:val="000000" w:themeColor="text1"/>
+        </w:rPr>
+        <w:t xml:space="preserve"> </w:t>
+      </w:r>
+      <w:r>
+        <w:rPr>
+          <w:color w:val="000000" w:themeColor="text1"/>
+        </w:rPr>
+        <w:t>S</w:t>
+      </w:r>
+      <w:r>
+        <w:rPr>
+          <w:color w:val="000000" w:themeColor="text1"/>
+        </w:rPr>
+        <w:t xml:space="preserve">ymmetry-based feature </w:t>
+      </w:r>
+      <w:r>
+        <w:rPr>
+          <w:color w:val="000000" w:themeColor="text1"/>
+        </w:rPr>
+        <w:lastRenderedPageBreak/>
+        <w:t xml:space="preserve">values are based on the structure of characters and will not </w:t>
+      </w:r>
+      <w:r>
+        <w:rPr>
+          <w:color w:val="000000" w:themeColor="text1"/>
+        </w:rPr>
+        <w:t xml:space="preserve">inherently </w:t>
+      </w:r>
+      <w:r>
+        <w:rPr>
+          <w:color w:val="000000" w:themeColor="text1"/>
+        </w:rPr>
+        <w:t>be resistant to changes in skew, rotation, or translation.</w:t>
+      </w:r>
+    </w:p>
+    <w:p>
+      <w:pPr>
+        <w:rPr>
+          <w:color w:val="000000" w:themeColor="text1"/>
+        </w:rPr>
+      </w:pPr>
+      <w:r>
+        <w:rPr>
+          <w:color w:val="000000" w:themeColor="text1"/>
+        </w:rPr>
+        <w:t>Profiling</w:t>
+      </w:r>
+    </w:p>
+    <w:p>
+      <w:pPr>
+        <w:rPr>
+          <w:color w:val="000000" w:themeColor="text1"/>
+        </w:rPr>
+      </w:pPr>
+      <w:r>
+        <w:rPr>
+          <w:color w:val="000000" w:themeColor="text1"/>
+        </w:rPr>
+        <w:tab/>
+        <w:t>Profiling is the extraction of the vertical and horizontal profiles of an image at different points. Profiles measure the distance between the edges of an image and the edges of a character within that image. To extract profiling features from an image containing a character, the image must first be cropped of whitespace so that the character fills the image entirely. After cropping, the profiling features are extracted in a normalized fashion. One method used to normalize profiling-based feature extraction involves defi</w:t>
+      </w:r>
+      <w:r>
+        <w:rPr>
+          <w:color w:val="000000" w:themeColor="text1"/>
+        </w:rPr>
+        <w:t>ning a set number of locations along the height and width of the image at which to measure the profile values</w:t>
+      </w:r>
+      <w:r>
+        <w:rPr>
+          <w:color w:val="000000" w:themeColor="text1"/>
+        </w:rPr>
+        <w:t xml:space="preserve"> [11</w:t>
+      </w:r>
+      <w:r>
+        <w:rPr>
+          <w:color w:val="000000" w:themeColor="text1"/>
+        </w:rPr>
+        <w:t>]. Such</w:t>
+      </w:r>
+      <w:r>
+        <w:rPr>
+          <w:color w:val="000000" w:themeColor="text1"/>
+        </w:rPr>
+        <w:t xml:space="preserve"> locations could include points above, below, and exactly at the center of the image. Another method used requires all images to be normalized to a single size, at which point profiling values will be taken at pixel down the side and across the top of the image. This experiment utilizes the former method.</w:t>
+      </w:r>
+    </w:p>
+    <w:p>
+      <w:r>
+        <w:t>Crossings</w:t>
+      </w:r>
+    </w:p>
+    <w:p>
+      <w:r>
+        <w:tab/>
+        <w:t xml:space="preserve">Crossings refer to the number of times a specified line segment, either vertical or horizontal, crosses a character inside an image [11]. Crossings can be calculated either for each pixel of a scale-normalized image, or at a specified number of points </w:t>
+      </w:r>
+      <w:r>
+        <w:t>down the side and across the top of an image. This normalizes the feature vector produced by calculating character crossings. Based on their nature, crossings are semi-invariant to skew and completely invariant to scale, but are not invariant to translation or rotation.</w:t>
+      </w:r>
+    </w:p>
+    <w:p>
+      <w:r>
+        <w:t>CLASSIFICATION</w:t>
+      </w:r>
+    </w:p>
+    <w:p>
+      <w:r>
+        <w:tab/>
+        <w:t xml:space="preserve">After feature extraction is used to </w:t>
+      </w:r>
+      <w:r>
+        <w:t>obtain feature vectors from images, a classifier is applied to the feature vectors in an attempt to classify each vector as a particular character. Many classification algorithms developed over the past few decades can be applied directly to OCR, and each algorithm has advantages and disadvantages relating to time efficiency and scalability.</w:t>
+      </w:r>
+      <w:r>
+        <w:t xml:space="preserve"> However, the basis of every classification algorithm is the same, which is to take in feature vectors as input and provide an output that corresponds to a particular character.</w:t>
+      </w:r>
+    </w:p>
+    <w:p>
+      <w:r>
+        <w:t>Neural Network</w:t>
+      </w:r>
+    </w:p>
+    <w:p>
+      <w:r>
+        <w:tab/>
+        <w:t>Neural networks are widely used in OCR because of their classification speed and ability to classify a wide range of data sets. Neural networks use a supervised learning approach, in which a network learns to classify characters based on a training set, which is a collection of images with labels that name the character contained in the image [9].</w:t>
+      </w:r>
+      <w:r>
+        <w:t xml:space="preserve"> During training, the training images are converted to their respective feature vectors and presented to the neural network, and the structure of the network is then updated based on the errors made during classification.</w:t>
+      </w:r>
+    </w:p>
+    <w:p>
+      <w:r>
+        <w:tab/>
+        <w:t xml:space="preserve">In this experiment, a multi-layer perceptron (MLP) neural network is used for classification, and the neural network is trained using the Back-Propagation Algorithm. In back-propagation, the difference between the desired output and the actual output for a particular training image is calculated, and the weights in the network that are responsible for the error are adjusted after all training images have </w:t>
+      </w:r>
+      <w:r>
+        <w:lastRenderedPageBreak/>
+        <w:t>been evaluated [9]. This process is repeated until the error rate of the neural network is at an acceptable level.</w:t>
+      </w:r>
+    </w:p>
+    <w:p>
+      <w:r>
+        <w:t>Euclidean Distance</w:t>
+      </w:r>
+    </w:p>
+    <w:p>
+      <w:r>
+        <w:tab/>
+        <w:t>Euclidean distance is a measurement of the difference between two images</w:t>
+      </w:r>
+      <w:r>
+        <w:rPr>
+          <w:i/>
+        </w:rPr>
+        <w:t xml:space="preserve"> A</w:t>
+      </w:r>
+      <w:r>
+        <w:t xml:space="preserve"> and</w:t>
+      </w:r>
+      <w:r>
+        <w:rPr>
+          <w:i/>
+        </w:rPr>
+        <w:t xml:space="preserve"> B</w:t>
+      </w:r>
+      <w:r>
+        <w:t xml:space="preserve"> as a function of the physical alteration, or distance, required to transform image</w:t>
+      </w:r>
+      <w:r>
+        <w:rPr>
+          <w:i/>
+        </w:rPr>
+        <w:t xml:space="preserve"> A </w:t>
+      </w:r>
+      <w:r>
+        <w:t xml:space="preserve">into image </w:t>
+      </w:r>
+      <w:r>
+        <w:rPr>
+          <w:i/>
+        </w:rPr>
+        <w:t>B</w:t>
+      </w:r>
+      <w:r>
+        <w:rPr>
+          <w:i/>
+        </w:rPr>
+        <w:t xml:space="preserve"> </w:t>
+      </w:r>
+      <w:r>
+        <w:t>[13]</w:t>
+      </w:r>
+      <w:r>
+        <w:t xml:space="preserve">. As the true Euclidean distance value for two images is often computationally too expensive to determine, a variety of algorithms have been introduced to estimate Euclidean distance within the time complexity </w:t>
+      </w:r>
+      <w:r>
+        <w:rPr>
+          <w:i/>
+        </w:rPr>
+        <w:t>O (m x n)</w:t>
+      </w:r>
+      <w:r>
+        <w:t xml:space="preserve">, where </w:t>
+      </w:r>
+      <w:r>
+        <w:rPr>
+          <w:i/>
+        </w:rPr>
+        <w:t>m</w:t>
+      </w:r>
+      <w:r>
+        <w:t xml:space="preserve"> is the width of both images and </w:t>
+      </w:r>
+      <w:r>
+        <w:rPr>
+          <w:i/>
+        </w:rPr>
+        <w:t>n</w:t>
+      </w:r>
+      <w:r>
+        <w:t xml:space="preserve"> is the height</w:t>
+      </w:r>
+      <w:r>
+        <w:t xml:space="preserve"> [13]</w:t>
+      </w:r>
+      <w:r>
+        <w:t>.</w:t>
+      </w:r>
+      <w:r>
+        <w:t xml:space="preserve"> This experiment employs a simple Euclidean distance estimation algorithm, which calculates the mean squared difference of the feature vectors in both images. For each feature in the feature vector the two images, feature </w:t>
+      </w:r>
+      <w:r>
+        <w:rPr>
+          <w:i/>
+        </w:rPr>
+        <w:t>A</w:t>
+      </w:r>
+      <w:r>
+        <w:t xml:space="preserve"> is compared to feature </w:t>
+      </w:r>
+      <w:r>
+        <w:rPr>
+          <w:i/>
+        </w:rPr>
+        <w:t>B</w:t>
+      </w:r>
+      <w:r>
+        <w:t xml:space="preserve"> and the difference between the two feature vectors is increased depending on the difference between the features being compared.</w:t>
+      </w:r>
+    </w:p>
+    <w:p>
+      <w:r>
+        <w:tab/>
+        <w:t xml:space="preserve">As a classification algorithm, Euclidean distance compares </w:t>
+      </w:r>
+      <w:r>
+        <w:t>an image to be classified with a training image set of known characters. The Euclidean distance between the image in question and each training image is calculated, and the character with the smallest Euclidean distance is returned as the output.</w:t>
+      </w:r>
+    </w:p>
+    <w:p>
+      <w:r>
+        <w:t>Decision Trees</w:t>
+      </w:r>
+    </w:p>
+    <w:p>
+      <w:r>
+        <w:tab/>
+        <w:t>Unlike most classification algorithms, decision trees do not classify inputs all in one step, but rather make decisions as to which classes a particular input could and could not belong. Each decision made by a tree narrows the possible classes to which an input could belong, and multiple decisions are made until a final class can be determined. Decision trees are popular as classification techniques because they are easy for humans to understand, and because they can classify inputs very quickly</w:t>
+      </w:r>
+      <w:r>
+        <w:t xml:space="preserve"> [14]</w:t>
+      </w:r>
+      <w:r>
+        <w:t>.</w:t>
+      </w:r>
+    </w:p>
+    <w:p>
+      <w:r>
+        <w:tab/>
+        <w:t xml:space="preserve">In most OCR applications that use decision trees as classifiers, each decision made by a decision tree is in regard to a single feature in a given feature vector. On the contrary, this experiment uses a decision tree implementation based on one proposed by </w:t>
+      </w:r>
+      <w:r>
+        <w:rPr>
+          <w:color w:val="FF0000"/>
+        </w:rPr>
+        <w:t>whoever this is</w:t>
+      </w:r>
+      <w:r>
+        <w:t xml:space="preserve"> [14], where a neural network is used at each node of the tree to make decisions based on entire feature vectors.</w:t>
+      </w:r>
+    </w:p>
+    <w:p>
+      <w:r>
+        <w:t>POST-PROCESSING</w:t>
+      </w:r>
+    </w:p>
+    <w:p>
+      <w:r>
+        <w:tab/>
+        <w:t xml:space="preserve">Although many current OCR </w:t>
+      </w:r>
+      <w:r>
+        <w:t>systems</w:t>
+      </w:r>
+      <w:r>
+        <w:t xml:space="preserve"> have respectable accuracies when </w:t>
+      </w:r>
+      <w:r>
+        <w:t>applied to printed English fonts, no system to date has been able to translate text contained in images with perfect accuracy. That being said, classification mistakes are inevitable within any OCR system and must be dealt with accordingly. OCR translation results can be edited and proofread by humans, but a variety of automated systems can</w:t>
+      </w:r>
+      <w:r>
+        <w:t xml:space="preserve"> also</w:t>
+      </w:r>
+      <w:r>
+        <w:t xml:space="preserve"> be implemented to remove OCR mistakes in a practice referred to as post-processing.</w:t>
+      </w:r>
+    </w:p>
+    <w:p>
+      <w:r>
+        <w:t>Spell Checking</w:t>
+      </w:r>
+    </w:p>
+    <w:p>
+      <w:r>
+        <w:tab/>
+      </w:r>
+      <w:r>
+        <w:t xml:space="preserve">Spell checking algorithms read in text translated by an OCR system word-by-word, and correct each word that is not contained in a dictionary. </w:t>
+      </w:r>
+      <w:r>
+        <w:t xml:space="preserve">This experiment uses a modification of the </w:t>
+      </w:r>
+      <w:proofErr w:type="spellStart"/>
+      <w:r>
+        <w:t>Levenshtein</w:t>
+      </w:r>
+      <w:proofErr w:type="spellEnd"/>
+      <w:r>
+        <w:t xml:space="preserve"> Distance algorithm, which calculates the number of edits required to translate a misspelled word into each word contained in a dictionary (</w:t>
+      </w:r>
+      <w:r>
+        <w:t>where an</w:t>
+      </w:r>
+      <w:r>
+        <w:t xml:space="preserve"> edit can be the removal, addition, or substitution of a </w:t>
+      </w:r>
+      <w:r>
+        <w:lastRenderedPageBreak/>
+        <w:t>single letter)</w:t>
+      </w:r>
+      <w:r>
+        <w:t xml:space="preserve"> [15]</w:t>
+      </w:r>
+      <w:r>
+        <w:t xml:space="preserve">. </w:t>
+      </w:r>
+      <w:r>
+        <w:t xml:space="preserve">After the </w:t>
+      </w:r>
+      <w:proofErr w:type="spellStart"/>
+      <w:r>
+        <w:t>Levenshtein</w:t>
+      </w:r>
+      <w:proofErr w:type="spellEnd"/>
+      <w:r>
+        <w:t xml:space="preserve"> Distance has been calculated for each word in the given dictionary, the word with the smallest number of edits necessary replaces the misspelled word.</w:t>
+      </w:r>
+    </w:p>
+    <w:p>
+      <w:r>
+        <w:t xml:space="preserve">However, calculating the </w:t>
+      </w:r>
+      <w:proofErr w:type="spellStart"/>
+      <w:r>
+        <w:t>Levenshtein</w:t>
+      </w:r>
+      <w:proofErr w:type="spellEnd"/>
+      <w:r>
+        <w:t xml:space="preserve"> Distance for each word in a dictionary containing hundreds of thousands of entries can become very computationally expensive, so in this experiment only words within a certain length of the misspelled word will considered, as proposed by </w:t>
+      </w:r>
+      <w:r>
+        <w:rPr>
+          <w:color w:val="FF0000"/>
+        </w:rPr>
+        <w:t>Derek</w:t>
+      </w:r>
+      <w:r>
+        <w:t xml:space="preserve"> [15].</w:t>
+      </w:r>
+    </w:p>
+    <w:p>
+      <w:r>
+        <w:t>Common OCR Mistake Removal</w:t>
+      </w:r>
+    </w:p>
+    <w:p>
+      <w:pPr>
+        <w:rPr>
+          <w:color w:val="000000" w:themeColor="text1"/>
+        </w:rPr>
+      </w:pPr>
+      <w:r>
+        <w:tab/>
+        <w:t>Many characters, such as ‘I’ and ‘1’, have similar appearances in a variety of fonts and can be difficult for most OCR systems to distinguish.</w:t>
+      </w:r>
+      <w:r>
+        <w:t xml:space="preserve"> As a result, such similar characters characters can often be confused multiple times during the translation of a single image.</w:t>
+      </w:r>
+      <w:r>
+        <w:t xml:space="preserve"> In this experiment, a system is employed in combination with a dictionary in an attempt</w:t>
+      </w:r>
+      <w:r>
+        <w:t xml:space="preserve"> to remove common OCR mistakes made by similar characters. For each misspelled word in a translated text, the characters in the word are replaced by characters that may have similar appearances in multiple fonts. If the resu</w:t>
+      </w:r>
+      <w:r>
+        <w:t>lting word is contained within the</w:t>
+      </w:r>
       <w:bookmarkStart w:id="0" w:name="_GoBack"/>
       <w:bookmarkEnd w:id="0"/>
-    </w:p>
-    <w:p>
+      <w:r>
+        <w:t xml:space="preserve"> dictionary the original word is replaced.</w:t>
+      </w:r>
       <w:r>
         <w:br w:type="page"/>
       </w:r>
@@ -245,6 +1085,102 @@
       </w:pPr>
       <w:r>
         <w:t>More Segmentation Methods</w:t>
+      </w:r>
+    </w:p>
+    <w:p>
+      <w:pPr>
+        <w:pStyle w:val="ListParagraph"/>
+        <w:numPr>
+          <w:ilvl w:val="0"/>
+          <w:numId w:val="3"/>
+        </w:numPr>
+      </w:pPr>
+      <w:r>
+        <w:t>Chain Codes for OCR</w:t>
+      </w:r>
+    </w:p>
+    <w:p>
+      <w:pPr>
+        <w:pStyle w:val="ListParagraph"/>
+        <w:numPr>
+          <w:ilvl w:val="0"/>
+          <w:numId w:val="3"/>
+        </w:numPr>
+      </w:pPr>
+      <w:r>
+        <w:t>Rapid Feature Extraction for OCR</w:t>
+      </w:r>
+    </w:p>
+    <w:p>
+      <w:pPr>
+        <w:pStyle w:val="ListParagraph"/>
+        <w:numPr>
+          <w:ilvl w:val="0"/>
+          <w:numId w:val="3"/>
+        </w:numPr>
+      </w:pPr>
+      <w:r>
+        <w:t>Normalizing Images for Zernike Moments</w:t>
+      </w:r>
+    </w:p>
+    <w:p>
+      <w:pPr>
+        <w:pStyle w:val="ListParagraph"/>
+        <w:numPr>
+          <w:ilvl w:val="0"/>
+          <w:numId w:val="3"/>
+        </w:numPr>
+      </w:pPr>
+      <w:r>
+        <w:t>Methods for OCR</w:t>
+      </w:r>
+    </w:p>
+    <w:p>
+      <w:pPr>
+        <w:pStyle w:val="ListParagraph"/>
+        <w:numPr>
+          <w:ilvl w:val="0"/>
+          <w:numId w:val="3"/>
+        </w:numPr>
+      </w:pPr>
+      <w:r>
+        <w:t>Neural-Network Based OCR</w:t>
+      </w:r>
+    </w:p>
+    <w:p>
+      <w:pPr>
+        <w:pStyle w:val="ListParagraph"/>
+        <w:numPr>
+          <w:ilvl w:val="0"/>
+          <w:numId w:val="3"/>
+        </w:numPr>
+      </w:pPr>
+      <w:r>
+        <w:t>Euclidean Distance</w:t>
+      </w:r>
+    </w:p>
+    <w:p>
+      <w:pPr>
+        <w:pStyle w:val="ListParagraph"/>
+        <w:numPr>
+          <w:ilvl w:val="0"/>
+          <w:numId w:val="3"/>
+        </w:numPr>
+      </w:pPr>
+      <w:r>
+        <w:t>OCR Classification Using Decision Trees</w:t>
+      </w:r>
+    </w:p>
+    <w:p>
+      <w:pPr>
+        <w:pStyle w:val="ListParagraph"/>
+        <w:numPr>
+          <w:ilvl w:val="0"/>
+          <w:numId w:val="3"/>
+        </w:numPr>
+      </w:pPr>
+      <w:r>
+        <w:t>Optimized Spell Checking</w:t>
       </w:r>
     </w:p>
     <w:sectPr>
@@ -1303,7 +2239,7 @@
 </file>
 
 <file path=customXml/itemProps1.xml><?xml version="1.0" encoding="utf-8"?>
-<ds:datastoreItem xmlns:ds="http://schemas.openxmlformats.org/officeDocument/2006/customXml" ds:itemID="{CF8F9933-428C-46CE-BF4E-CCF83C7E64DF}">
+<ds:datastoreItem xmlns:ds="http://schemas.openxmlformats.org/officeDocument/2006/customXml" ds:itemID="{B02ABE64-6C25-4622-A577-E1048C702682}">
   <ds:schemaRefs>
     <ds:schemaRef ds:uri="http://schemas.openxmlformats.org/officeDocument/2006/bibliography"/>
   </ds:schemaRefs>

</xml_diff>